<commit_message>
Circle Language Spec: Small changes. Typos. Removed another footer. Added some hints to the not very finished Conditions chapter.
</commit_message>
<xml_diff>
--- a/1.1. Circle Language Spec/00. Overview/Circle Language Spec Overview.docx
+++ b/1.1. Circle Language Spec/00. Overview/Circle Language Spec Overview.docx
@@ -21,7 +21,7 @@
           <w:bottom w:w="68" w:type="dxa"/>
           <w:right w:w="57" w:type="dxa"/>
         </w:tblCellMar>
-        <w:tblLook w:val="00BF" w:firstRow="1" w:lastRow="0" w:firstColumn="1" w:lastColumn="0" w:noHBand="0" w:noVBand="0"/>
+        <w:tblLook w:val="00A0" w:firstRow="1" w:lastRow="0" w:firstColumn="1" w:lastColumn="0" w:noHBand="0" w:noVBand="0"/>
       </w:tblPr>
       <w:tblGrid>
         <w:gridCol w:w="8630"/>
@@ -1082,11 +1082,16 @@
       <w:r>
         <w:t>Black Box</w:t>
       </w:r>
+      <w:r>
+        <w:t>es</w:t>
+      </w:r>
     </w:p>
     <w:p>
       <w:pPr>
         <w:pStyle w:val="Spacing"/>
       </w:pPr>
+      <w:bookmarkStart w:id="0" w:name="_GoBack"/>
+      <w:bookmarkEnd w:id="0"/>
     </w:p>
     <w:p>
       <w:pPr>
@@ -1149,7 +1154,15 @@
         <w:ind w:left="1136"/>
       </w:pPr>
       <w:r>
-        <w:t xml:space="preserve">The code generator version of the the computer language (version 0.9) simply borrowed the public and private concept of the target programming language for which code was generated. The </w:t>
+        <w:t xml:space="preserve">The code generator version of the </w:t>
+      </w:r>
+      <w:proofErr w:type="spellStart"/>
+      <w:r>
+        <w:t>the</w:t>
+      </w:r>
+      <w:proofErr w:type="spellEnd"/>
+      <w:r>
+        <w:t xml:space="preserve"> computer language (version 0.9) simply borrowed the public and private concept of the target programming language for which code was generated. The </w:t>
       </w:r>
       <w:r>
         <w:rPr>
@@ -1462,7 +1475,15 @@
         <w:ind w:left="1136"/>
       </w:pPr>
       <w:r>
-        <w:t>Even though it is just a combination of some other constructs, it is such an important concept, that the new computer language explicitly defines it as a sepate construct, following the footsteps of other programming environments, that did this as well.</w:t>
+        <w:t xml:space="preserve">Even though it is just a combination of some other constructs, it is such an important concept, that the new computer language explicitly defines it as a </w:t>
+      </w:r>
+      <w:proofErr w:type="spellStart"/>
+      <w:r>
+        <w:t>sepate</w:t>
+      </w:r>
+      <w:proofErr w:type="spellEnd"/>
+      <w:r>
+        <w:t xml:space="preserve"> construct, following the footsteps of other programming environments, that did this as well.</w:t>
       </w:r>
     </w:p>
     <w:p>
@@ -1520,7 +1541,15 @@
         <w:t>object inheritance</w:t>
       </w:r>
       <w:r>
-        <w:t xml:space="preserve">. This means, that one object takes over the characteristics of a specific other object. In fact, the other object melts together with the new object. When you change base members of the new object, the base object’s data also changes. This is callled </w:t>
+        <w:t xml:space="preserve">. This means, that one object takes over the characteristics of a specific other object. In fact, the other object melts together with the new object. When you change base members of the new object, the base object’s data also changes. This is </w:t>
+      </w:r>
+      <w:proofErr w:type="spellStart"/>
+      <w:r>
+        <w:t>callled</w:t>
+      </w:r>
+      <w:proofErr w:type="spellEnd"/>
+      <w:r>
+        <w:t xml:space="preserve"> </w:t>
       </w:r>
       <w:r>
         <w:rPr>
@@ -1823,7 +1852,15 @@
         <w:ind w:left="1136"/>
       </w:pPr>
       <w:r>
-        <w:t>At first there is no type control at all. Anything can reference anything and this results in all sorts of possibilities, that things will go wrong in a program. Type control only enforces restrictions. When type controls is implemented inside the new computer language, it is like nothing extra is offered, but only the ability to impose more restrictions to the possiblities already offered.</w:t>
+        <w:t xml:space="preserve">At first there is no type control at all. Anything can reference anything and this results in all sorts of possibilities, that things will go wrong in a program. Type control only enforces restrictions. When type controls is implemented inside the new computer language, it is like nothing extra is offered, but only the ability to impose more restrictions to the </w:t>
+      </w:r>
+      <w:proofErr w:type="spellStart"/>
+      <w:r>
+        <w:t>possiblities</w:t>
+      </w:r>
+      <w:proofErr w:type="spellEnd"/>
+      <w:r>
+        <w:t xml:space="preserve"> already offered.</w:t>
       </w:r>
     </w:p>
     <w:p>
@@ -1862,7 +1899,15 @@
         <w:ind w:left="1136"/>
       </w:pPr>
       <w:r>
-        <w:t>Object resolution takes place when a reference to one object is blocked out by another object, shadowing or overriding the original object. (It also applies to commands or methods.) A reference is set to one object, but instead the reference is sort of inconsentiously gravitated towards another object. There are multiple situations in which object resolution takes place, such as: overriding, overloading, shadowing, ambiguity, implicit conversions and default members. At first it was thought, that these kinds of situations were due to ambiguity and the textual nature of code, but in the new computer language when you draw out the situation in a diagram, they turn out to be more like automatically detoured object references.</w:t>
+        <w:t xml:space="preserve">Object resolution takes place when a reference to one object is blocked out by another object, shadowing or overriding the original object. (It also applies to commands or methods.) A reference is set to one object, but instead the reference is sort of </w:t>
+      </w:r>
+      <w:proofErr w:type="spellStart"/>
+      <w:r>
+        <w:t>inconsentiously</w:t>
+      </w:r>
+      <w:proofErr w:type="spellEnd"/>
+      <w:r>
+        <w:t xml:space="preserve"> gravitated towards another object. There are multiple situations in which object resolution takes place, such as: overriding, overloading, shadowing, ambiguity, implicit conversions and default members. At first it was thought, that these kinds of situations were due to ambiguity and the textual nature of code, but in the new computer language when you draw out the situation in a diagram, they turn out to be more like automatically detoured object references.</w:t>
       </w:r>
     </w:p>
     <w:p>
@@ -2169,8 +2214,6 @@
           <w:szCs w:val="28"/>
         </w:rPr>
       </w:pPr>
-      <w:bookmarkStart w:id="0" w:name="_GoBack"/>
-      <w:bookmarkEnd w:id="0"/>
       <w:r>
         <w:rPr>
           <w:rFonts w:ascii="Arial" w:hAnsi="Arial" w:cs="Arial"/>
@@ -2225,7 +2268,15 @@
     </w:p>
     <w:p>
       <w:r>
-        <w:t>- 'Subtext' implies that this is always possible, but ofcourse underlying procedures could be</w:t>
+        <w:t xml:space="preserve">- 'Subtext' implies that this is always possible, but </w:t>
+      </w:r>
+      <w:proofErr w:type="spellStart"/>
+      <w:r>
+        <w:t>ofcourse</w:t>
+      </w:r>
+      <w:proofErr w:type="spellEnd"/>
+      <w:r>
+        <w:t xml:space="preserve"> underlying procedures could be</w:t>
       </w:r>
     </w:p>
     <w:p>
@@ -2251,8 +2302,13 @@
     </w:p>
     <w:p/>
     <w:p>
-      <w:r>
-        <w:t>Analyse the features of F# and find a place for it in my system.</w:t>
+      <w:proofErr w:type="spellStart"/>
+      <w:r>
+        <w:t>Analyse</w:t>
+      </w:r>
+      <w:proofErr w:type="spellEnd"/>
+      <w:r>
+        <w:t xml:space="preserve"> the features of F# and find a place for it in my system.</w:t>
       </w:r>
     </w:p>
     <w:p>
@@ -2298,47 +2354,131 @@
         <w:rPr>
           <w:lang w:val="nl-NL"/>
         </w:rPr>
-        <w:t>Caché bestrijkt vele gebieden al, waar Code een oplossing voor biedt. Het relationeel en object georienteerd unifyen, dan zit daar eigenlijk al bijna compleet in.</w:t>
-      </w:r>
-    </w:p>
-    <w:p>
-      <w:pPr>
-        <w:rPr>
-          <w:lang w:val="nl-NL"/>
-        </w:rPr>
-      </w:pPr>
-    </w:p>
-    <w:p>
-      <w:pPr>
-        <w:rPr>
-          <w:lang w:val="nl-NL"/>
-        </w:rPr>
-      </w:pPr>
-      <w:r>
-        <w:rPr>
-          <w:lang w:val="nl-NL"/>
-        </w:rPr>
-        <w:t>Afgeleide containment relaties niet, diagrammen niet en applicatie feature generatie niet, en aspecten niet (ik zal naast standaard aspecten van JJ, zorgen dan je customer concepten kunt introduceren.) extended inheritance niet, kiezen tussen geheugen en schrijf niet, speciale security niet.</w:t>
-      </w:r>
-    </w:p>
-    <w:p>
-      <w:pPr>
-        <w:rPr>
-          <w:lang w:val="nl-NL"/>
-        </w:rPr>
-      </w:pPr>
-    </w:p>
-    <w:p>
-      <w:pPr>
-        <w:rPr>
-          <w:lang w:val="nl-NL"/>
-        </w:rPr>
-      </w:pPr>
-      <w:r>
-        <w:rPr>
-          <w:lang w:val="nl-NL"/>
-        </w:rPr>
-        <w:t>Dat soort concepten niet, maar het hele idee relationeel en object georienteerd gelijk trekken wel. Behalve echt 1 taal maken van OO en SQL</w:t>
+        <w:t xml:space="preserve">Caché bestrijkt vele gebieden al, waar Code een oplossing voor biedt. Het relationeel en object </w:t>
+      </w:r>
+      <w:proofErr w:type="spellStart"/>
+      <w:r>
+        <w:rPr>
+          <w:lang w:val="nl-NL"/>
+        </w:rPr>
+        <w:t>georienteerd</w:t>
+      </w:r>
+      <w:proofErr w:type="spellEnd"/>
+      <w:r>
+        <w:rPr>
+          <w:lang w:val="nl-NL"/>
+        </w:rPr>
+        <w:t xml:space="preserve"> </w:t>
+      </w:r>
+      <w:proofErr w:type="spellStart"/>
+      <w:r>
+        <w:rPr>
+          <w:lang w:val="nl-NL"/>
+        </w:rPr>
+        <w:t>unifyen</w:t>
+      </w:r>
+      <w:proofErr w:type="spellEnd"/>
+      <w:r>
+        <w:rPr>
+          <w:lang w:val="nl-NL"/>
+        </w:rPr>
+        <w:t>, dan zit daar eigenlijk al bijna compleet in.</w:t>
+      </w:r>
+    </w:p>
+    <w:p>
+      <w:pPr>
+        <w:rPr>
+          <w:lang w:val="nl-NL"/>
+        </w:rPr>
+      </w:pPr>
+    </w:p>
+    <w:p>
+      <w:pPr>
+        <w:rPr>
+          <w:lang w:val="nl-NL"/>
+        </w:rPr>
+      </w:pPr>
+      <w:r>
+        <w:rPr>
+          <w:lang w:val="nl-NL"/>
+        </w:rPr>
+        <w:t xml:space="preserve">Afgeleide </w:t>
+      </w:r>
+      <w:proofErr w:type="spellStart"/>
+      <w:r>
+        <w:rPr>
+          <w:lang w:val="nl-NL"/>
+        </w:rPr>
+        <w:t>containment</w:t>
+      </w:r>
+      <w:proofErr w:type="spellEnd"/>
+      <w:r>
+        <w:rPr>
+          <w:lang w:val="nl-NL"/>
+        </w:rPr>
+        <w:t xml:space="preserve"> relaties niet, diagrammen niet en applicatie feature generatie niet, en aspecten niet (ik zal naast standaard aspecten van JJ, zorgen dan je customer concepten kunt introduceren.) </w:t>
+      </w:r>
+      <w:proofErr w:type="spellStart"/>
+      <w:r>
+        <w:rPr>
+          <w:lang w:val="nl-NL"/>
+        </w:rPr>
+        <w:t>extended</w:t>
+      </w:r>
+      <w:proofErr w:type="spellEnd"/>
+      <w:r>
+        <w:rPr>
+          <w:lang w:val="nl-NL"/>
+        </w:rPr>
+        <w:t xml:space="preserve"> </w:t>
+      </w:r>
+      <w:proofErr w:type="spellStart"/>
+      <w:r>
+        <w:rPr>
+          <w:lang w:val="nl-NL"/>
+        </w:rPr>
+        <w:t>inheritance</w:t>
+      </w:r>
+      <w:proofErr w:type="spellEnd"/>
+      <w:r>
+        <w:rPr>
+          <w:lang w:val="nl-NL"/>
+        </w:rPr>
+        <w:t xml:space="preserve"> niet, kiezen tussen geheugen en schrijf niet, speciale security niet.</w:t>
+      </w:r>
+    </w:p>
+    <w:p>
+      <w:pPr>
+        <w:rPr>
+          <w:lang w:val="nl-NL"/>
+        </w:rPr>
+      </w:pPr>
+    </w:p>
+    <w:p>
+      <w:pPr>
+        <w:rPr>
+          <w:lang w:val="nl-NL"/>
+        </w:rPr>
+      </w:pPr>
+      <w:r>
+        <w:rPr>
+          <w:lang w:val="nl-NL"/>
+        </w:rPr>
+        <w:t xml:space="preserve">Dat soort concepten niet, maar het hele idee relationeel en object </w:t>
+      </w:r>
+      <w:proofErr w:type="spellStart"/>
+      <w:r>
+        <w:rPr>
+          <w:lang w:val="nl-NL"/>
+        </w:rPr>
+        <w:t>georienteerd</w:t>
+      </w:r>
+      <w:proofErr w:type="spellEnd"/>
+      <w:r>
+        <w:rPr>
+          <w:lang w:val="nl-NL"/>
+        </w:rPr>
+        <w:t xml:space="preserve"> gelijk trekken wel. Behalve echt 1 taal maken van OO en SQL</w:t>
       </w:r>
     </w:p>
     <w:p>
@@ -2382,7 +2522,49 @@
         <w:rPr>
           <w:lang w:val="nl-NL"/>
         </w:rPr>
-        <w:t>Wat nog steeds wel origineel is, ook ten opzichte van Cache, is de visie om OO ondergeschikt te maken aan het relationele model. In OO - Relational oplossingen wordt in object-relational mapping, OO bovenop relationeel geplaatst. Chaché zet de OO benadering ook bovenaan, en de relationele benadering als handig alternatief.</w:t>
+        <w:t xml:space="preserve">Wat nog steeds wel origineel is, ook ten opzichte van Cache, is de visie om OO ondergeschikt te maken aan het relationele model. In OO - </w:t>
+      </w:r>
+      <w:proofErr w:type="spellStart"/>
+      <w:r>
+        <w:rPr>
+          <w:lang w:val="nl-NL"/>
+        </w:rPr>
+        <w:t>Relational</w:t>
+      </w:r>
+      <w:proofErr w:type="spellEnd"/>
+      <w:r>
+        <w:rPr>
+          <w:lang w:val="nl-NL"/>
+        </w:rPr>
+        <w:t xml:space="preserve"> oplossingen wordt in object-</w:t>
+      </w:r>
+      <w:proofErr w:type="spellStart"/>
+      <w:r>
+        <w:rPr>
+          <w:lang w:val="nl-NL"/>
+        </w:rPr>
+        <w:t>relational</w:t>
+      </w:r>
+      <w:proofErr w:type="spellEnd"/>
+      <w:r>
+        <w:rPr>
+          <w:lang w:val="nl-NL"/>
+        </w:rPr>
+        <w:t xml:space="preserve"> mapping, OO bovenop relationeel geplaatst. </w:t>
+      </w:r>
+      <w:proofErr w:type="spellStart"/>
+      <w:r>
+        <w:rPr>
+          <w:lang w:val="nl-NL"/>
+        </w:rPr>
+        <w:t>Chaché</w:t>
+      </w:r>
+      <w:proofErr w:type="spellEnd"/>
+      <w:r>
+        <w:rPr>
+          <w:lang w:val="nl-NL"/>
+        </w:rPr>
+        <w:t xml:space="preserve"> zet de OO benadering ook bovenaan, en de relationele benadering als handig alternatief.</w:t>
       </w:r>
     </w:p>
     <w:p>
@@ -2404,7 +2586,27 @@
           <w:i/>
           <w:lang w:val="nl-NL"/>
         </w:rPr>
-        <w:t>OO Versus Relational Database</w:t>
+        <w:t xml:space="preserve">OO Versus </w:t>
+      </w:r>
+      <w:proofErr w:type="spellStart"/>
+      <w:r>
+        <w:rPr>
+          <w:rFonts w:cs="Arial"/>
+          <w:bCs/>
+          <w:i/>
+          <w:lang w:val="nl-NL"/>
+        </w:rPr>
+        <w:t>Relational</w:t>
+      </w:r>
+      <w:proofErr w:type="spellEnd"/>
+      <w:r>
+        <w:rPr>
+          <w:rFonts w:cs="Arial"/>
+          <w:bCs/>
+          <w:i/>
+          <w:lang w:val="nl-NL"/>
+        </w:rPr>
+        <w:t xml:space="preserve"> Database</w:t>
       </w:r>
     </w:p>
     <w:p>
@@ -2437,40 +2639,104 @@
         <w:rPr>
           <w:lang w:val="nl-NL"/>
         </w:rPr>
-        <w:t>Ik denk dat het ook een zaak is twee-kampen. Ik zie in beide methodes het licht.</w:t>
-      </w:r>
-    </w:p>
-    <w:p>
-      <w:pPr>
-        <w:rPr>
-          <w:lang w:val="nl-NL"/>
-        </w:rPr>
-      </w:pPr>
-    </w:p>
-    <w:p>
-      <w:pPr>
-        <w:rPr>
-          <w:lang w:val="nl-NL"/>
-        </w:rPr>
-      </w:pPr>
-      <w:r>
-        <w:rPr>
-          <w:lang w:val="nl-NL"/>
-        </w:rPr>
-        <w:t>Anderen vinden OO bijvoorbeeld het beste, en voegen hier relationeel aan toe, en andere mensen vinden relationeel het handigste, en voegen hier OO aan toe. Don’t want to consider</w:t>
-      </w:r>
-    </w:p>
-    <w:p>
-      <w:pPr>
-        <w:rPr>
-          <w:lang w:val="nl-NL"/>
-        </w:rPr>
-      </w:pPr>
-      <w:r>
-        <w:rPr>
-          <w:lang w:val="nl-NL"/>
-        </w:rPr>
-        <w:t>Je moet dus echt aansporen dingen in de objectstructuur te embedded en daar met recursie op te lossen, in plaats van EEN moeilijke procedure erlangs schrijven</w:t>
+        <w:t xml:space="preserve">Ik denk dat het ook een zaak is </w:t>
+      </w:r>
+      <w:proofErr w:type="spellStart"/>
+      <w:r>
+        <w:rPr>
+          <w:lang w:val="nl-NL"/>
+        </w:rPr>
+        <w:t>twee-kampen</w:t>
+      </w:r>
+      <w:proofErr w:type="spellEnd"/>
+      <w:r>
+        <w:rPr>
+          <w:lang w:val="nl-NL"/>
+        </w:rPr>
+        <w:t>. Ik zie in beide methodes het licht.</w:t>
+      </w:r>
+    </w:p>
+    <w:p>
+      <w:pPr>
+        <w:rPr>
+          <w:lang w:val="nl-NL"/>
+        </w:rPr>
+      </w:pPr>
+    </w:p>
+    <w:p>
+      <w:pPr>
+        <w:rPr>
+          <w:lang w:val="nl-NL"/>
+        </w:rPr>
+      </w:pPr>
+      <w:r>
+        <w:rPr>
+          <w:lang w:val="nl-NL"/>
+        </w:rPr>
+        <w:t xml:space="preserve">Anderen vinden OO bijvoorbeeld het beste, en voegen hier relationeel aan toe, en andere mensen vinden relationeel het handigste, en voegen hier OO aan toe. </w:t>
+      </w:r>
+      <w:proofErr w:type="spellStart"/>
+      <w:r>
+        <w:rPr>
+          <w:lang w:val="nl-NL"/>
+        </w:rPr>
+        <w:t>Don’t</w:t>
+      </w:r>
+      <w:proofErr w:type="spellEnd"/>
+      <w:r>
+        <w:rPr>
+          <w:lang w:val="nl-NL"/>
+        </w:rPr>
+        <w:t xml:space="preserve"> want </w:t>
+      </w:r>
+      <w:proofErr w:type="spellStart"/>
+      <w:r>
+        <w:rPr>
+          <w:lang w:val="nl-NL"/>
+        </w:rPr>
+        <w:t>to</w:t>
+      </w:r>
+      <w:proofErr w:type="spellEnd"/>
+      <w:r>
+        <w:rPr>
+          <w:lang w:val="nl-NL"/>
+        </w:rPr>
+        <w:t xml:space="preserve"> </w:t>
+      </w:r>
+      <w:proofErr w:type="spellStart"/>
+      <w:r>
+        <w:rPr>
+          <w:lang w:val="nl-NL"/>
+        </w:rPr>
+        <w:t>consider</w:t>
+      </w:r>
+      <w:proofErr w:type="spellEnd"/>
+    </w:p>
+    <w:p>
+      <w:pPr>
+        <w:rPr>
+          <w:lang w:val="nl-NL"/>
+        </w:rPr>
+      </w:pPr>
+      <w:r>
+        <w:rPr>
+          <w:lang w:val="nl-NL"/>
+        </w:rPr>
+        <w:t xml:space="preserve">Je moet dus echt aansporen dingen in de objectstructuur te </w:t>
+      </w:r>
+      <w:proofErr w:type="spellStart"/>
+      <w:r>
+        <w:rPr>
+          <w:lang w:val="nl-NL"/>
+        </w:rPr>
+        <w:t>embedded</w:t>
+      </w:r>
+      <w:proofErr w:type="spellEnd"/>
+      <w:r>
+        <w:rPr>
+          <w:lang w:val="nl-NL"/>
+        </w:rPr>
+        <w:t xml:space="preserve"> en daar met recursie op te lossen, in plaats van EEN moeilijke procedure erlangs schrijven</w:t>
       </w:r>
     </w:p>
     <w:p>
@@ -2542,67 +2808,117 @@
         <w:rPr>
           <w:lang w:val="nl-NL"/>
         </w:rPr>
-        <w:t>Zoek op in HTML for Dummies hoe je naar een 'bookmark' springt.</w:t>
-      </w:r>
-    </w:p>
-    <w:p>
-      <w:pPr>
-        <w:rPr>
-          <w:lang w:val="nl-NL"/>
-        </w:rPr>
-      </w:pPr>
-    </w:p>
-    <w:p>
-      <w:pPr>
-        <w:rPr>
-          <w:lang w:val="nl-NL"/>
-        </w:rPr>
-      </w:pPr>
-    </w:p>
-    <w:p>
-      <w:pPr>
-        <w:rPr>
-          <w:lang w:val="nl-NL"/>
-        </w:rPr>
-      </w:pPr>
-    </w:p>
-    <w:p>
-      <w:pPr>
-        <w:rPr>
-          <w:lang w:val="nl-NL"/>
-        </w:rPr>
-      </w:pPr>
-      <w:r>
-        <w:rPr>
-          <w:lang w:val="nl-NL"/>
-        </w:rPr>
-        <w:t>Ideas,</w:t>
-      </w:r>
-    </w:p>
-    <w:p>
-      <w:pPr>
-        <w:rPr>
-          <w:lang w:val="nl-NL"/>
-        </w:rPr>
-      </w:pPr>
+        <w:t xml:space="preserve">Zoek op in HTML </w:t>
+      </w:r>
+      <w:proofErr w:type="spellStart"/>
+      <w:r>
+        <w:rPr>
+          <w:lang w:val="nl-NL"/>
+        </w:rPr>
+        <w:t>for</w:t>
+      </w:r>
+      <w:proofErr w:type="spellEnd"/>
       <w:r>
         <w:rPr>
           <w:lang w:val="nl-NL"/>
         </w:rPr>
         <w:t xml:space="preserve"> </w:t>
       </w:r>
-    </w:p>
-    <w:p>
-      <w:pPr>
-        <w:rPr>
-          <w:lang w:val="nl-NL"/>
-        </w:rPr>
-      </w:pPr>
-      <w:r>
-        <w:rPr>
-          <w:lang w:val="nl-NL"/>
-        </w:rPr>
-        <w:t>Ik heb het vermoeden, dat als we alle gegevensverwerkingen via webservices zouden laten lopen, dat de boel niet vooruit te branden is.</w:t>
+      <w:proofErr w:type="spellStart"/>
+      <w:r>
+        <w:rPr>
+          <w:lang w:val="nl-NL"/>
+        </w:rPr>
+        <w:t>Dummies</w:t>
+      </w:r>
+      <w:proofErr w:type="spellEnd"/>
+      <w:r>
+        <w:rPr>
+          <w:lang w:val="nl-NL"/>
+        </w:rPr>
+        <w:t xml:space="preserve"> hoe je naar een 'bookmark' springt.</w:t>
+      </w:r>
+    </w:p>
+    <w:p>
+      <w:pPr>
+        <w:rPr>
+          <w:lang w:val="nl-NL"/>
+        </w:rPr>
+      </w:pPr>
+    </w:p>
+    <w:p>
+      <w:pPr>
+        <w:rPr>
+          <w:lang w:val="nl-NL"/>
+        </w:rPr>
+      </w:pPr>
+    </w:p>
+    <w:p>
+      <w:pPr>
+        <w:rPr>
+          <w:lang w:val="nl-NL"/>
+        </w:rPr>
+      </w:pPr>
+    </w:p>
+    <w:p>
+      <w:pPr>
+        <w:rPr>
+          <w:lang w:val="nl-NL"/>
+        </w:rPr>
+      </w:pPr>
+      <w:proofErr w:type="spellStart"/>
+      <w:r>
+        <w:rPr>
+          <w:lang w:val="nl-NL"/>
+        </w:rPr>
+        <w:t>Ideas</w:t>
+      </w:r>
+      <w:proofErr w:type="spellEnd"/>
+      <w:r>
+        <w:rPr>
+          <w:lang w:val="nl-NL"/>
+        </w:rPr>
+        <w:t>,</w:t>
+      </w:r>
+    </w:p>
+    <w:p>
+      <w:pPr>
+        <w:rPr>
+          <w:lang w:val="nl-NL"/>
+        </w:rPr>
+      </w:pPr>
+      <w:r>
+        <w:rPr>
+          <w:lang w:val="nl-NL"/>
+        </w:rPr>
+        <w:t xml:space="preserve"> </w:t>
+      </w:r>
+    </w:p>
+    <w:p>
+      <w:pPr>
+        <w:rPr>
+          <w:lang w:val="nl-NL"/>
+        </w:rPr>
+      </w:pPr>
+      <w:r>
+        <w:rPr>
+          <w:lang w:val="nl-NL"/>
+        </w:rPr>
+        <w:t xml:space="preserve">Ik heb het vermoeden, dat als we alle gegevensverwerkingen via </w:t>
+      </w:r>
+      <w:proofErr w:type="spellStart"/>
+      <w:r>
+        <w:rPr>
+          <w:lang w:val="nl-NL"/>
+        </w:rPr>
+        <w:t>webservices</w:t>
+      </w:r>
+      <w:proofErr w:type="spellEnd"/>
+      <w:r>
+        <w:rPr>
+          <w:lang w:val="nl-NL"/>
+        </w:rPr>
+        <w:t xml:space="preserve"> zouden laten lopen, dat de boel niet vooruit te branden is.</w:t>
       </w:r>
     </w:p>
     <w:p>
@@ -2678,6 +2994,7 @@
           <w:lang w:val="nl-NL"/>
         </w:rPr>
       </w:pPr>
+      <w:proofErr w:type="spellStart"/>
       <w:r>
         <w:rPr>
           <w:rFonts w:cs="Arial"/>
@@ -2687,6 +3004,7 @@
         </w:rPr>
         <w:t>Other</w:t>
       </w:r>
+      <w:proofErr w:type="spellEnd"/>
     </w:p>
     <w:p>
       <w:pPr>
@@ -2731,46 +3049,96 @@
         <w:rPr>
           <w:lang w:val="nl-NL"/>
         </w:rPr>
-        <w:t>ook niet in de in de copy command definitie zelf bijhouden.</w:t>
-      </w:r>
-    </w:p>
-    <w:p>
-      <w:pPr>
-        <w:rPr>
-          <w:lang w:val="nl-NL"/>
-        </w:rPr>
-      </w:pPr>
-      <w:r>
-        <w:rPr>
-          <w:lang w:val="nl-NL"/>
-        </w:rPr>
-        <w:t>Maar je zou wel de mogelijkheid willen hebben om te querien</w:t>
-      </w:r>
-    </w:p>
-    <w:p>
-      <w:pPr>
-        <w:rPr>
-          <w:lang w:val="nl-NL"/>
-        </w:rPr>
-      </w:pPr>
-      <w:r>
-        <w:rPr>
-          <w:lang w:val="nl-NL"/>
-        </w:rPr>
-        <w:t>welke kopieeracties er binnen een bepaald systeem zijn.</w:t>
-      </w:r>
-    </w:p>
-    <w:p>
-      <w:pPr>
-        <w:rPr>
-          <w:lang w:val="nl-NL"/>
-        </w:rPr>
-      </w:pPr>
-      <w:r>
-        <w:rPr>
-          <w:lang w:val="nl-NL"/>
-        </w:rPr>
-        <w:t>Je kunt altijd een ruwe sequentiele zoek-query uitvoeren op</w:t>
+        <w:t xml:space="preserve">ook niet in de in de copy </w:t>
+      </w:r>
+      <w:proofErr w:type="spellStart"/>
+      <w:r>
+        <w:rPr>
+          <w:lang w:val="nl-NL"/>
+        </w:rPr>
+        <w:t>command</w:t>
+      </w:r>
+      <w:proofErr w:type="spellEnd"/>
+      <w:r>
+        <w:rPr>
+          <w:lang w:val="nl-NL"/>
+        </w:rPr>
+        <w:t xml:space="preserve"> definitie zelf bijhouden.</w:t>
+      </w:r>
+    </w:p>
+    <w:p>
+      <w:pPr>
+        <w:rPr>
+          <w:lang w:val="nl-NL"/>
+        </w:rPr>
+      </w:pPr>
+      <w:r>
+        <w:rPr>
+          <w:lang w:val="nl-NL"/>
+        </w:rPr>
+        <w:t xml:space="preserve">Maar je zou wel de mogelijkheid willen hebben om te </w:t>
+      </w:r>
+      <w:proofErr w:type="spellStart"/>
+      <w:r>
+        <w:rPr>
+          <w:lang w:val="nl-NL"/>
+        </w:rPr>
+        <w:t>querien</w:t>
+      </w:r>
+      <w:proofErr w:type="spellEnd"/>
+    </w:p>
+    <w:p>
+      <w:pPr>
+        <w:rPr>
+          <w:lang w:val="nl-NL"/>
+        </w:rPr>
+      </w:pPr>
+      <w:r>
+        <w:rPr>
+          <w:lang w:val="nl-NL"/>
+        </w:rPr>
+        <w:t xml:space="preserve">welke </w:t>
+      </w:r>
+      <w:proofErr w:type="spellStart"/>
+      <w:r>
+        <w:rPr>
+          <w:lang w:val="nl-NL"/>
+        </w:rPr>
+        <w:t>kopieeracties</w:t>
+      </w:r>
+      <w:proofErr w:type="spellEnd"/>
+      <w:r>
+        <w:rPr>
+          <w:lang w:val="nl-NL"/>
+        </w:rPr>
+        <w:t xml:space="preserve"> er binnen een bepaald systeem zijn.</w:t>
+      </w:r>
+    </w:p>
+    <w:p>
+      <w:pPr>
+        <w:rPr>
+          <w:lang w:val="nl-NL"/>
+        </w:rPr>
+      </w:pPr>
+      <w:r>
+        <w:rPr>
+          <w:lang w:val="nl-NL"/>
+        </w:rPr>
+        <w:t xml:space="preserve">Je kunt altijd een ruwe </w:t>
+      </w:r>
+      <w:proofErr w:type="spellStart"/>
+      <w:r>
+        <w:rPr>
+          <w:lang w:val="nl-NL"/>
+        </w:rPr>
+        <w:t>sequentiele</w:t>
+      </w:r>
+      <w:proofErr w:type="spellEnd"/>
+      <w:r>
+        <w:rPr>
+          <w:lang w:val="nl-NL"/>
+        </w:rPr>
+        <w:t xml:space="preserve"> zoek-query uitvoeren op</w:t>
       </w:r>
     </w:p>
     <w:p>
@@ -2831,11 +3199,19 @@
           <w:lang w:val="nl-NL"/>
         </w:rPr>
       </w:pPr>
-      <w:r>
-        <w:rPr>
-          <w:lang w:val="nl-NL"/>
-        </w:rPr>
-        <w:t>method of class.</w:t>
+      <w:proofErr w:type="spellStart"/>
+      <w:r>
+        <w:rPr>
+          <w:lang w:val="nl-NL"/>
+        </w:rPr>
+        <w:t>method</w:t>
+      </w:r>
+      <w:proofErr w:type="spellEnd"/>
+      <w:r>
+        <w:rPr>
+          <w:lang w:val="nl-NL"/>
+        </w:rPr>
+        <w:t xml:space="preserve"> of class.</w:t>
       </w:r>
     </w:p>
     <w:p>
@@ -2952,20 +3328,48 @@
         <w:rPr>
           <w:lang w:val="nl-NL"/>
         </w:rPr>
-        <w:t>Maar bij methods is het anders. Die hebben altijd een richting,</w:t>
-      </w:r>
-    </w:p>
-    <w:p>
-      <w:pPr>
-        <w:rPr>
-          <w:lang w:val="nl-NL"/>
-        </w:rPr>
-      </w:pPr>
-      <w:r>
-        <w:rPr>
-          <w:lang w:val="nl-NL"/>
-        </w:rPr>
-        <w:t>en de relatie terug is echt de backwards verwijzing.</w:t>
+        <w:t xml:space="preserve">Maar bij </w:t>
+      </w:r>
+      <w:proofErr w:type="spellStart"/>
+      <w:r>
+        <w:rPr>
+          <w:lang w:val="nl-NL"/>
+        </w:rPr>
+        <w:t>methods</w:t>
+      </w:r>
+      <w:proofErr w:type="spellEnd"/>
+      <w:r>
+        <w:rPr>
+          <w:lang w:val="nl-NL"/>
+        </w:rPr>
+        <w:t xml:space="preserve"> is het anders. Die hebben altijd een richting,</w:t>
+      </w:r>
+    </w:p>
+    <w:p>
+      <w:pPr>
+        <w:rPr>
+          <w:lang w:val="nl-NL"/>
+        </w:rPr>
+      </w:pPr>
+      <w:r>
+        <w:rPr>
+          <w:lang w:val="nl-NL"/>
+        </w:rPr>
+        <w:t xml:space="preserve">en de relatie terug is echt de </w:t>
+      </w:r>
+      <w:proofErr w:type="spellStart"/>
+      <w:r>
+        <w:rPr>
+          <w:lang w:val="nl-NL"/>
+        </w:rPr>
+        <w:t>backwards</w:t>
+      </w:r>
+      <w:proofErr w:type="spellEnd"/>
+      <w:r>
+        <w:rPr>
+          <w:lang w:val="nl-NL"/>
+        </w:rPr>
+        <w:t xml:space="preserve"> verwijzing.</w:t>
       </w:r>
     </w:p>
     <w:p>
@@ -3011,20 +3415,48 @@
         <w:rPr>
           <w:lang w:val="nl-NL"/>
         </w:rPr>
-        <w:t>Alleen soms wil je voor een definitie, die zijn referrers niet bijhoudt,</w:t>
-      </w:r>
-    </w:p>
-    <w:p>
-      <w:pPr>
-        <w:rPr>
-          <w:lang w:val="nl-NL"/>
-        </w:rPr>
-      </w:pPr>
-      <w:r>
-        <w:rPr>
-          <w:lang w:val="nl-NL"/>
-        </w:rPr>
-        <w:t>toch referrers bijhouden.</w:t>
+        <w:t xml:space="preserve">Alleen soms wil je voor een definitie, die zijn </w:t>
+      </w:r>
+      <w:proofErr w:type="spellStart"/>
+      <w:r>
+        <w:rPr>
+          <w:lang w:val="nl-NL"/>
+        </w:rPr>
+        <w:t>referrers</w:t>
+      </w:r>
+      <w:proofErr w:type="spellEnd"/>
+      <w:r>
+        <w:rPr>
+          <w:lang w:val="nl-NL"/>
+        </w:rPr>
+        <w:t xml:space="preserve"> niet bijhoudt,</w:t>
+      </w:r>
+    </w:p>
+    <w:p>
+      <w:pPr>
+        <w:rPr>
+          <w:lang w:val="nl-NL"/>
+        </w:rPr>
+      </w:pPr>
+      <w:r>
+        <w:rPr>
+          <w:lang w:val="nl-NL"/>
+        </w:rPr>
+        <w:t xml:space="preserve">toch </w:t>
+      </w:r>
+      <w:proofErr w:type="spellStart"/>
+      <w:r>
+        <w:rPr>
+          <w:lang w:val="nl-NL"/>
+        </w:rPr>
+        <w:t>referrers</w:t>
+      </w:r>
+      <w:proofErr w:type="spellEnd"/>
+      <w:r>
+        <w:rPr>
+          <w:lang w:val="nl-NL"/>
+        </w:rPr>
+        <w:t xml:space="preserve"> bijhouden.</w:t>
       </w:r>
     </w:p>
     <w:p>
@@ -3050,7 +3482,21 @@
         <w:rPr>
           <w:lang w:val="nl-NL"/>
         </w:rPr>
-        <w:t>Eigenlijk moet dan een systeem de referrers naar een definitie van een</w:t>
+        <w:t xml:space="preserve">Eigenlijk moet dan een systeem de </w:t>
+      </w:r>
+      <w:proofErr w:type="spellStart"/>
+      <w:r>
+        <w:rPr>
+          <w:lang w:val="nl-NL"/>
+        </w:rPr>
+        <w:t>referrers</w:t>
+      </w:r>
+      <w:proofErr w:type="spellEnd"/>
+      <w:r>
+        <w:rPr>
+          <w:lang w:val="nl-NL"/>
+        </w:rPr>
+        <w:t xml:space="preserve"> naar een definitie van een</w:t>
       </w:r>
     </w:p>
     <w:p>
@@ -3089,20 +3535,76 @@
         <w:rPr>
           <w:lang w:val="nl-NL"/>
         </w:rPr>
-        <w:t>Je maakt bij methods eigenlijk ook relaties tussen method definitions aan.</w:t>
-      </w:r>
-    </w:p>
-    <w:p>
-      <w:pPr>
-        <w:rPr>
-          <w:lang w:val="nl-NL"/>
-        </w:rPr>
-      </w:pPr>
-      <w:r>
-        <w:rPr>
-          <w:lang w:val="nl-NL"/>
-        </w:rPr>
-        <w:t>Die zouden dan ook referrers bij kunnen houden, en een gesynchroniseerde</w:t>
+        <w:t xml:space="preserve">Je maakt bij </w:t>
+      </w:r>
+      <w:proofErr w:type="spellStart"/>
+      <w:r>
+        <w:rPr>
+          <w:lang w:val="nl-NL"/>
+        </w:rPr>
+        <w:t>methods</w:t>
+      </w:r>
+      <w:proofErr w:type="spellEnd"/>
+      <w:r>
+        <w:rPr>
+          <w:lang w:val="nl-NL"/>
+        </w:rPr>
+        <w:t xml:space="preserve"> eigenlijk ook relaties tussen </w:t>
+      </w:r>
+      <w:proofErr w:type="spellStart"/>
+      <w:r>
+        <w:rPr>
+          <w:lang w:val="nl-NL"/>
+        </w:rPr>
+        <w:t>method</w:t>
+      </w:r>
+      <w:proofErr w:type="spellEnd"/>
+      <w:r>
+        <w:rPr>
+          <w:lang w:val="nl-NL"/>
+        </w:rPr>
+        <w:t xml:space="preserve"> </w:t>
+      </w:r>
+      <w:proofErr w:type="spellStart"/>
+      <w:r>
+        <w:rPr>
+          <w:lang w:val="nl-NL"/>
+        </w:rPr>
+        <w:t>definitions</w:t>
+      </w:r>
+      <w:proofErr w:type="spellEnd"/>
+      <w:r>
+        <w:rPr>
+          <w:lang w:val="nl-NL"/>
+        </w:rPr>
+        <w:t xml:space="preserve"> aan.</w:t>
+      </w:r>
+    </w:p>
+    <w:p>
+      <w:pPr>
+        <w:rPr>
+          <w:lang w:val="nl-NL"/>
+        </w:rPr>
+      </w:pPr>
+      <w:r>
+        <w:rPr>
+          <w:lang w:val="nl-NL"/>
+        </w:rPr>
+        <w:t xml:space="preserve">Die zouden dan ook </w:t>
+      </w:r>
+      <w:proofErr w:type="spellStart"/>
+      <w:r>
+        <w:rPr>
+          <w:lang w:val="nl-NL"/>
+        </w:rPr>
+        <w:t>referrers</w:t>
+      </w:r>
+      <w:proofErr w:type="spellEnd"/>
+      <w:r>
+        <w:rPr>
+          <w:lang w:val="nl-NL"/>
+        </w:rPr>
+        <w:t xml:space="preserve"> bij kunnen houden, en een gesynchroniseerde</w:t>
       </w:r>
     </w:p>
     <w:p>
@@ -3177,12 +3679,28 @@
     </w:p>
     <w:p>
       <w:r>
-        <w:t>process pauzable, items in it skippable, etcetera. Just a handy concept</w:t>
-      </w:r>
-    </w:p>
-    <w:p>
-      <w:r>
-        <w:t>for handling lenghty processes.</w:t>
+        <w:t xml:space="preserve">process </w:t>
+      </w:r>
+      <w:proofErr w:type="spellStart"/>
+      <w:r>
+        <w:t>pauzable</w:t>
+      </w:r>
+      <w:proofErr w:type="spellEnd"/>
+      <w:r>
+        <w:t>, items in it skippable, etcetera. Just a handy concept</w:t>
+      </w:r>
+    </w:p>
+    <w:p>
+      <w:r>
+        <w:t xml:space="preserve">for handling </w:t>
+      </w:r>
+      <w:proofErr w:type="spellStart"/>
+      <w:r>
+        <w:t>lenghty</w:t>
+      </w:r>
+      <w:proofErr w:type="spellEnd"/>
+      <w:r>
+        <w:t xml:space="preserve"> processes.</w:t>
       </w:r>
     </w:p>
     <w:p>
@@ -3366,7 +3884,15 @@
     <w:p/>
     <w:p>
       <w:r>
-        <w:t>I saw something call speficying the structure of a program, rather than what happens step-by-step is called declarative programming, as opposed to imperative programming.</w:t>
+        <w:t xml:space="preserve">I saw something call </w:t>
+      </w:r>
+      <w:proofErr w:type="spellStart"/>
+      <w:r>
+        <w:t>speficying</w:t>
+      </w:r>
+      <w:proofErr w:type="spellEnd"/>
+      <w:r>
+        <w:t xml:space="preserve"> the structure of a program, rather than what happens step-by-step is called declarative programming, as opposed to imperative programming.</w:t>
       </w:r>
     </w:p>
     <w:p/>
@@ -3432,14 +3958,42 @@
         <w:rPr>
           <w:lang w:val="nl-NL"/>
         </w:rPr>
-        <w:t xml:space="preserve">Ik wil gewoon dat workflow en methods die elkaar aanroepen gewoon hetzelfde concept zijn. </w:t>
+        <w:t xml:space="preserve">Ik wil gewoon dat workflow en </w:t>
+      </w:r>
+      <w:proofErr w:type="spellStart"/>
+      <w:r>
+        <w:rPr>
+          <w:lang w:val="nl-NL"/>
+        </w:rPr>
+        <w:t>methods</w:t>
+      </w:r>
+      <w:proofErr w:type="spellEnd"/>
+      <w:r>
+        <w:rPr>
+          <w:lang w:val="nl-NL"/>
+        </w:rPr>
+        <w:t xml:space="preserve"> die elkaar aanroepen gewoon hetzelfde concept zijn. </w:t>
       </w:r>
       <w:r>
         <w:rPr>
           <w:lang w:val="nl-NL"/>
         </w:rPr>
         <w:cr/>
-        <w:t>Method stappen kunnen parallel lopen en seriele punten hebben en vertragingen en gezette tijden hebben.</w:t>
+        <w:t xml:space="preserve">Method stappen kunnen parallel lopen en </w:t>
+      </w:r>
+      <w:proofErr w:type="spellStart"/>
+      <w:r>
+        <w:rPr>
+          <w:lang w:val="nl-NL"/>
+        </w:rPr>
+        <w:t>seriele</w:t>
+      </w:r>
+      <w:proofErr w:type="spellEnd"/>
+      <w:r>
+        <w:rPr>
+          <w:lang w:val="nl-NL"/>
+        </w:rPr>
+        <w:t xml:space="preserve"> punten hebben en vertragingen en gezette tijden hebben.</w:t>
       </w:r>
     </w:p>
     <w:p>
@@ -3573,7 +4127,63 @@
         <w:rPr>
           <w:lang w:val="nl-NL"/>
         </w:rPr>
-        <w:t>In Collection kan je ook vanalles van verschillende modules van verschillende sites combineren, tot 1 home-page. Je hoeft dus niet te kiezen tussen sites, waar je een home-page op kunt maken. Je kunt zelf alles dat ze aanbieden met elkaar combineren, zonder al te veel heisa. Ook een leuk argument om het Collection te hoemen.</w:t>
+        <w:t xml:space="preserve">In Collection kan je ook </w:t>
+      </w:r>
+      <w:proofErr w:type="spellStart"/>
+      <w:r>
+        <w:rPr>
+          <w:lang w:val="nl-NL"/>
+        </w:rPr>
+        <w:t>vanalles</w:t>
+      </w:r>
+      <w:proofErr w:type="spellEnd"/>
+      <w:r>
+        <w:rPr>
+          <w:lang w:val="nl-NL"/>
+        </w:rPr>
+        <w:t xml:space="preserve"> van verschillende modules van verschillende sites combineren, tot 1 </w:t>
+      </w:r>
+      <w:proofErr w:type="spellStart"/>
+      <w:r>
+        <w:rPr>
+          <w:lang w:val="nl-NL"/>
+        </w:rPr>
+        <w:t>home-page</w:t>
+      </w:r>
+      <w:proofErr w:type="spellEnd"/>
+      <w:r>
+        <w:rPr>
+          <w:lang w:val="nl-NL"/>
+        </w:rPr>
+        <w:t xml:space="preserve">. Je hoeft dus niet te kiezen tussen sites, waar je een </w:t>
+      </w:r>
+      <w:proofErr w:type="spellStart"/>
+      <w:r>
+        <w:rPr>
+          <w:lang w:val="nl-NL"/>
+        </w:rPr>
+        <w:t>home-page</w:t>
+      </w:r>
+      <w:proofErr w:type="spellEnd"/>
+      <w:r>
+        <w:rPr>
+          <w:lang w:val="nl-NL"/>
+        </w:rPr>
+        <w:t xml:space="preserve"> op kunt maken. Je kunt zelf alles dat ze aanbieden met elkaar combineren, zonder al te veel heisa. Ook een leuk argument om het Collection te </w:t>
+      </w:r>
+      <w:proofErr w:type="spellStart"/>
+      <w:r>
+        <w:rPr>
+          <w:lang w:val="nl-NL"/>
+        </w:rPr>
+        <w:t>hoemen</w:t>
+      </w:r>
+      <w:proofErr w:type="spellEnd"/>
+      <w:r>
+        <w:rPr>
+          <w:lang w:val="nl-NL"/>
+        </w:rPr>
+        <w:t>.</w:t>
       </w:r>
     </w:p>
     <w:p>
@@ -3718,7 +4328,21 @@
         <w:rPr>
           <w:lang w:val="nl-NL"/>
         </w:rPr>
-        <w:t>Met diagrams in computer language wordt de systematiek echt zichtbaar.</w:t>
+        <w:t xml:space="preserve">Met diagrams in computer </w:t>
+      </w:r>
+      <w:proofErr w:type="spellStart"/>
+      <w:r>
+        <w:rPr>
+          <w:lang w:val="nl-NL"/>
+        </w:rPr>
+        <w:t>language</w:t>
+      </w:r>
+      <w:proofErr w:type="spellEnd"/>
+      <w:r>
+        <w:rPr>
+          <w:lang w:val="nl-NL"/>
+        </w:rPr>
+        <w:t xml:space="preserve"> wordt de systematiek echt zichtbaar.</w:t>
       </w:r>
     </w:p>
     <w:p>
@@ -3937,7 +4561,21 @@
         <w:rPr>
           <w:lang w:val="nl-NL"/>
         </w:rPr>
-        <w:t>Leuke zoekterm om op te googlen:</w:t>
+        <w:t xml:space="preserve">Leuke zoekterm om op te </w:t>
+      </w:r>
+      <w:proofErr w:type="spellStart"/>
+      <w:r>
+        <w:rPr>
+          <w:lang w:val="nl-NL"/>
+        </w:rPr>
+        <w:t>googlen</w:t>
+      </w:r>
+      <w:proofErr w:type="spellEnd"/>
+      <w:r>
+        <w:rPr>
+          <w:lang w:val="nl-NL"/>
+        </w:rPr>
+        <w:t>:</w:t>
       </w:r>
     </w:p>
     <w:p>
@@ -4135,7 +4773,15 @@
     </w:p>
     <w:p>
       <w:r>
-        <w:t>So what needs to be done, is analyse the advantages</w:t>
+        <w:t xml:space="preserve">So what needs to be done, is </w:t>
+      </w:r>
+      <w:proofErr w:type="spellStart"/>
+      <w:r>
+        <w:t>analyse</w:t>
+      </w:r>
+      <w:proofErr w:type="spellEnd"/>
+      <w:r>
+        <w:t xml:space="preserve"> the advantages</w:t>
       </w:r>
     </w:p>
     <w:p>
@@ -5273,9 +5919,15 @@
   </w:style>
   <w:style w:type="character" w:default="1" w:styleId="DefaultParagraphFont">
     <w:name w:val="Default Paragraph Font"/>
+    <w:uiPriority w:val="1"/>
+    <w:semiHidden/>
+    <w:unhideWhenUsed/>
   </w:style>
   <w:style w:type="table" w:default="1" w:styleId="TableNormal">
     <w:name w:val="Normal Table"/>
+    <w:uiPriority w:val="99"/>
+    <w:semiHidden/>
+    <w:unhideWhenUsed/>
     <w:tblPr>
       <w:tblInd w:w="0" w:type="dxa"/>
       <w:tblCellMar>
@@ -5288,6 +5940,9 @@
   </w:style>
   <w:style w:type="numbering" w:default="1" w:styleId="NoList">
     <w:name w:val="No List"/>
+    <w:uiPriority w:val="99"/>
+    <w:semiHidden/>
+    <w:unhideWhenUsed/>
   </w:style>
   <w:style w:type="character" w:customStyle="1" w:styleId="Style6pt">
     <w:name w:val="Style 6 pt"/>

</xml_diff>